<commit_message>
Add test skill to key 1 and player combat to key 2
</commit_message>
<xml_diff>
--- a/Indie Game Challenge/Assets/Document/ストーリー.docx
+++ b/Indie Game Challenge/Assets/Document/ストーリー.docx
@@ -1003,13 +1003,30 @@
           <w:color w:val="343541"/>
         </w:rPr>
       </w:pPr>
-    </w:p>
-    <w:p>
-      <w:r>
-        <w:rPr>
-          <w:rFonts w:hint="eastAsia"/>
-        </w:rPr>
-        <w:t>「遥かな地平線を見つめる一人の男、名はエントロピー。彼の顔は、長い旅路の疲労と孤独を刻んでいる。彼がここまで来た理由、それは夢を追い求めるためだった。彼の夢は、幼い頃から抱き続けてきた「遊び人」になること。しかし、そんな夢が叶う世界ではなかった彼の故郷、天国を捨て、地獄と呼ばれる未知の地へと足を踏み出すことを決意した。</w:t>
+      <w:r>
+        <w:rPr>
+          <w:rFonts w:ascii="Segoe UI" w:hAnsi="Segoe UI" w:cs="Segoe UI"/>
+          <w:color w:val="343541"/>
+        </w:rPr>
+        <w:t>バットマンライクにして</w:t>
+      </w:r>
+    </w:p>
+    <w:p>
+      <w:pPr>
+        <w:rPr>
+          <w:rFonts w:hint="eastAsia"/>
+        </w:rPr>
+      </w:pPr>
+    </w:p>
+    <w:p>
+      <w:r>
+        <w:rPr>
+          <w:rFonts w:hint="eastAsia"/>
+        </w:rPr>
+        <w:t>「街の灯りが遠く、薄明かりの中で一人の男が立っている。彼の名前はエントロピー。彼の目には未来への不確実さと冒険への決意が混ざり合っている。夢を追い求め、故郷と家族を捨て、未知の土地、地獄へと向かう覚悟を決めた彼の目指すものは、「</w:t>
+      </w:r>
+      <w:r>
+        <w:t>Hell's Gate」。</w:t>
       </w:r>
     </w:p>
     <w:p/>
@@ -1019,31 +1036,19 @@
           <w:rFonts w:hint="eastAsia"/>
         </w:rPr>
         <w:lastRenderedPageBreak/>
-        <w:t>この荒れ果てた土地には伝説がある。「遊び人の夢を叶えることができる場所が、地獄に存在する」と。その伝説に導かれ、エントロピーは地獄への入り口と言われる「</w:t>
-      </w:r>
-      <w:r>
-        <w:t>Hell's Gate」を求めて旅を続ける。</w:t>
-      </w:r>
-    </w:p>
-    <w:p/>
-    <w:p>
-      <w:r>
-        <w:rPr>
-          <w:rFonts w:hint="eastAsia"/>
-        </w:rPr>
-        <w:t>しかし、その伝説には語り草にならなかった、ある重要な詳細があった。地獄へと続く門「</w:t>
-      </w:r>
-      <w:r>
-        <w:t>Hell's Gate」を開くには、ある代価を払わなければならないという事実。そして、その代価とは何か、どうやって手に入れるのか、それは誰も知らない。</w:t>
-      </w:r>
-    </w:p>
-    <w:p/>
-    <w:p>
-      <w:r>
-        <w:rPr>
-          <w:rFonts w:hint="eastAsia"/>
-        </w:rPr>
-        <w:t>エントロピーがその扉を見つけ、そしてその門を開けるためには何を犠牲にしなければならないのか。それを見つけるための試練が、彼を待ち受けている。</w:t>
+        <w:t>それは遠い伝説と古い民話で囁かれる場所。天国と地獄の間を繋ぐ神秘的な門。その向こう側には、彼が追い求める「遊び人」の夢があると言われている。しかし、その門を開くには代価が必要とも囁かれている。代価とは何か、それをどのように手に入れるか、その答えは誰も知らない。</w:t>
+      </w:r>
+    </w:p>
+    <w:p/>
+    <w:p>
+      <w:r>
+        <w:rPr>
+          <w:rFonts w:hint="eastAsia"/>
+        </w:rPr>
+        <w:t>闇の中、一人の男が立つ。彼の目指す地獄への道が始まる。「</w:t>
+      </w:r>
+      <w:r>
+        <w:t>Hell's Gate」への旅。何が彼を待ち受けているのか、誰にもわからない。しかし、彼はその試練を乗り越える覚悟を決めている。</w:t>
       </w:r>
     </w:p>
     <w:p/>
@@ -1057,15 +1062,8 @@
         <w:rPr>
           <w:rFonts w:hint="eastAsia"/>
         </w:rPr>
-        <w:t>あなたはその試練を乗り越え、夢を追い求めることができるのか、それとも……。さあ、エントロピーの旅が今、始まる。」</w:t>
-      </w:r>
-    </w:p>
-    <w:p>
-      <w:pPr>
-        <w:rPr>
-          <w:rFonts w:hint="eastAsia"/>
-        </w:rPr>
-      </w:pPr>
+        <w:t>バットマンのように孤独を受け入れ、混沌と秩序の間で闘いながら進む彼の旅。それが今、始まる。」</w:t>
+      </w:r>
     </w:p>
     <w:sectPr>
       <w:pgSz w:w="11906" w:h="16838"/>

</xml_diff>